<commit_message>
pushing updates I made last year I think
</commit_message>
<xml_diff>
--- a/Exam/PracticeQuestionsBasicML2023_Answers.docx
+++ b/Exam/PracticeQuestionsBasicML2023_Answers.docx
@@ -1756,6 +1756,46 @@
         </w:rPr>
         <w:t xml:space="preserve"> won’t ask exactly this on the exam. But some pseudocode question will be asked.</w:t>
       </w:r>
+      <w:r>
+        <w:rPr>
+          <w:b/>
+          <w:bCs/>
+          <w:i/>
+          <w:iCs/>
+          <w:noProof/>
+        </w:rPr>
+        <w:t xml:space="preserve"> This is not the most neat answer but is good enough I think. You can do it with more looping or more linear algebra or whatever you want. Again, </w:t>
+      </w:r>
+      <w:r>
+        <w:rPr>
+          <w:b/>
+          <w:bCs/>
+          <w:i/>
+          <w:iCs/>
+          <w:noProof/>
+        </w:rPr>
+        <w:t>the focus is on showing me the</w:t>
+      </w:r>
+      <w:r>
+        <w:rPr>
+          <w:b/>
+          <w:bCs/>
+          <w:i/>
+          <w:iCs/>
+          <w:noProof/>
+        </w:rPr>
+        <w:t xml:space="preserve"> logical steps of calculating predictions, getting errors, calculating the partial derivatives, and making a step in the parameters.</w:t>
+      </w:r>
+      <w:r>
+        <w:rPr>
+          <w:b/>
+          <w:bCs/>
+          <w:i/>
+          <w:iCs/>
+          <w:noProof/>
+        </w:rPr>
+        <w:t xml:space="preserve"> I don’t care about correct Python code etc. </w:t>
+      </w:r>
     </w:p>
     <w:p>
       <w:pPr>
@@ -1856,7 +1896,23 @@
           <w:iCs/>
           <w:noProof/>
         </w:rPr>
-        <w:t>Error = pred-y</w:t>
+        <w:t>Error</w:t>
+      </w:r>
+      <w:r>
+        <w:rPr>
+          <w:i/>
+          <w:iCs/>
+          <w:noProof/>
+        </w:rPr>
+        <w:t>_for_part_deriv</w:t>
+      </w:r>
+      <w:r>
+        <w:rPr>
+          <w:i/>
+          <w:iCs/>
+          <w:noProof/>
+        </w:rPr>
+        <w:t xml:space="preserve"> = pred-y</w:t>
       </w:r>
     </w:p>
     <w:p>
@@ -2013,23 +2069,56 @@
           <w:iCs/>
           <w:noProof/>
         </w:rPr>
-        <w:t xml:space="preserve"> = 1/N_samples * sum(error * 1)</w:t>
-      </w:r>
-    </w:p>
-    <w:p>
-      <w:pPr>
-        <w:rPr>
-          <w:i/>
-          <w:iCs/>
-          <w:noProof/>
-        </w:rPr>
-      </w:pPr>
-      <w:r>
-        <w:rPr>
-          <w:i/>
-          <w:iCs/>
-          <w:noProof/>
-        </w:rPr>
+        <w:t xml:space="preserve"> = 1/N_samples * sum(</w:t>
+      </w:r>
+      <w:r>
+        <w:rPr>
+          <w:i/>
+          <w:iCs/>
+          <w:noProof/>
+        </w:rPr>
+        <w:t>E</w:t>
+      </w:r>
+      <w:r>
+        <w:rPr>
+          <w:i/>
+          <w:iCs/>
+          <w:noProof/>
+        </w:rPr>
+        <w:t>rror</w:t>
+      </w:r>
+      <w:r>
+        <w:rPr>
+          <w:i/>
+          <w:iCs/>
+          <w:noProof/>
+        </w:rPr>
+        <w:t>_for_part_deriv</w:t>
+      </w:r>
+      <w:r>
+        <w:rPr>
+          <w:i/>
+          <w:iCs/>
+          <w:noProof/>
+        </w:rPr>
+        <w:t xml:space="preserve"> * 1)</w:t>
+      </w:r>
+    </w:p>
+    <w:p>
+      <w:pPr>
+        <w:rPr>
+          <w:i/>
+          <w:iCs/>
+          <w:noProof/>
+        </w:rPr>
+      </w:pPr>
+      <w:r>
+        <w:rPr>
+          <w:i/>
+          <w:iCs/>
+          <w:noProof/>
+        </w:rPr>
+        <w:lastRenderedPageBreak/>
         <w:t>Theta_1</w:t>
       </w:r>
       <w:r>
@@ -2046,7 +2135,31 @@
           <w:iCs/>
           <w:noProof/>
         </w:rPr>
-        <w:t xml:space="preserve"> = 1/N_samples * sum(error</w:t>
+        <w:t xml:space="preserve"> = 1/N_samples * sum(</w:t>
+      </w:r>
+      <w:r>
+        <w:rPr>
+          <w:i/>
+          <w:iCs/>
+          <w:noProof/>
+        </w:rPr>
+        <w:t>E</w:t>
+      </w:r>
+      <w:r>
+        <w:rPr>
+          <w:i/>
+          <w:iCs/>
+          <w:noProof/>
+        </w:rPr>
+        <w:t>rror</w:t>
+      </w:r>
+      <w:r>
+        <w:rPr>
+          <w:i/>
+          <w:iCs/>
+          <w:noProof/>
+        </w:rPr>
+        <w:t>_for_part_deriv</w:t>
       </w:r>
       <w:r>
         <w:rPr>
@@ -2088,7 +2201,6 @@
           <w:iCs/>
           <w:noProof/>
         </w:rPr>
-        <w:lastRenderedPageBreak/>
         <w:t>Theta_1_part_deriv = Theta_1 – alpha * Theta_1_part_deriv</w:t>
       </w:r>
     </w:p>

</xml_diff>